<commit_message>
Changed model to flat MB.
</commit_message>
<xml_diff>
--- a/Papers/Main/To PNAS/Revision 2/Supplementary Materials v3.docx
+++ b/Papers/Main/To PNAS/Revision 2/Supplementary Materials v3.docx
@@ -570,11 +570,19 @@
         <w:t>three</w:t>
       </w:r>
       <w:r>
-        <w:t xml:space="preserve"> Stage 2 states</w:t>
-      </w:r>
-      <w:r>
         <w:t xml:space="preserve"> </w:t>
       </w:r>
+      <w:proofErr w:type="gramStart"/>
+      <w:r>
+        <w:t>Stage</w:t>
+      </w:r>
+      <w:proofErr w:type="gramEnd"/>
+      <w:r>
+        <w:t xml:space="preserve"> 2 states</w:t>
+      </w:r>
+      <w:r>
+        <w:t xml:space="preserve"> </w:t>
+      </w:r>
       <w:r>
         <w:rPr>
           <w:i/>
@@ -595,6 +603,22 @@
         <w:t>and six reward states</w:t>
       </w:r>
       <w:r>
+        <w:t xml:space="preserve"> </w:t>
+      </w:r>
+      <w:r>
+        <w:rPr>
+          <w:i/>
+        </w:rPr>
+        <w:t>S</w:t>
+      </w:r>
+      <w:r>
+        <w:rPr>
+          <w:i/>
+          <w:vertAlign w:val="subscript"/>
+        </w:rPr>
+        <w:t>5-10</w:t>
+      </w:r>
+      <w:r>
         <w:t xml:space="preserve"> (</w:t>
       </w:r>
       <w:r>
@@ -711,38 +735,7 @@
         <w:t>. The rewards were randomly generated for each agent by the same process as in the behavioral tasks</w:t>
       </w:r>
       <w:r>
-        <w:t xml:space="preserve">, </w:t>
-      </w:r>
-      <w:commentRangeStart w:id="0"/>
-      <w:r>
-        <w:t>except we extended the reward boundaries from (-4,5) to (-8,8)</w:t>
-      </w:r>
-      <w:r>
         <w:t>.</w:t>
-      </w:r>
-      <w:r>
-        <w:t xml:space="preserve"> </w:t>
-      </w:r>
-      <w:r>
-        <w:t>This extension more sharply highlight</w:t>
-      </w:r>
-      <w:r>
-        <w:t>s</w:t>
-      </w:r>
-      <w:r>
-        <w:t xml:space="preserve"> the </w:t>
-      </w:r>
-      <w:r>
-        <w:t>contrast between the three mechanisms’ task performances.</w:t>
-      </w:r>
-      <w:commentRangeEnd w:id="0"/>
-      <w:r>
-        <w:rPr>
-          <w:rStyle w:val="CommentReference"/>
-          <w:rFonts w:asciiTheme="minorHAnsi" w:eastAsiaTheme="minorEastAsia" w:hAnsiTheme="minorHAnsi" w:cstheme="minorBidi"/>
-          <w:lang w:eastAsia="ja-JP"/>
-        </w:rPr>
-        <w:commentReference w:id="0"/>
       </w:r>
     </w:p>
     <w:p>
@@ -875,13 +868,10 @@
         <w:t xml:space="preserve">: one </w:t>
       </w:r>
       <w:r>
-        <w:t xml:space="preserve">that </w:t>
-      </w:r>
-      <w:r>
-        <w:t>terminates</w:t>
-      </w:r>
-      <w:r>
-        <w:t xml:space="preserve"> at blue</w:t>
+        <w:t>with the goal state of</w:t>
+      </w:r>
+      <w:r>
+        <w:t xml:space="preserve"> blue</w:t>
       </w:r>
       <w:r>
         <w:t xml:space="preserve"> (denoted </w:t>
@@ -903,7 +893,10 @@
         <w:t>)</w:t>
       </w:r>
       <w:r>
-        <w:t>, and the other at red</w:t>
+        <w:t xml:space="preserve">, and the other </w:t>
+      </w:r>
+      <w:r>
+        <w:t>with red</w:t>
       </w:r>
       <w:r>
         <w:t xml:space="preserve"> (</w:t>
@@ -1043,14 +1036,50 @@
         <w:t>were</w:t>
       </w:r>
       <w:r>
-        <w:t xml:space="preserve"> initialized to zero and updated after every trial by:</w:t>
+        <w:t xml:space="preserve"> initialized to zero</w:t>
+      </w:r>
+      <w:r>
+        <w:t xml:space="preserve">. After choosing option </w:t>
+      </w:r>
+      <w:r>
+        <w:rPr>
+          <w:i/>
+        </w:rPr>
+        <w:t>O</w:t>
+      </w:r>
+      <w:r>
+        <w:rPr>
+          <w:i/>
+          <w:vertAlign w:val="subscript"/>
+        </w:rPr>
+        <w:t>i</w:t>
+      </w:r>
+      <w:r>
+        <w:rPr>
+          <w:i/>
+        </w:rPr>
+        <w:softHyphen/>
+      </w:r>
+      <w:r>
+        <w:t xml:space="preserve">, transitioning to </w:t>
+      </w:r>
+      <w:r>
+        <w:t xml:space="preserve">state </w:t>
+      </w:r>
+      <w:r>
+        <w:rPr>
+          <w:i/>
+        </w:rPr>
+        <w:t>s’</w:t>
+      </w:r>
+      <w:r>
+        <w:t xml:space="preserve">, </w:t>
       </w:r>
     </w:p>
     <w:p>
       <w:pPr>
         <w:pStyle w:val="Paragraph"/>
       </w:pPr>
-      <w:commentRangeStart w:id="1"/>
       <m:oMathPara>
         <m:oMath>
           <m:r>
@@ -1145,7 +1174,132 @@
             <w:rPr>
               <w:rFonts w:ascii="Cambria Math" w:hAnsi="Cambria Math"/>
             </w:rPr>
-            <m:t>+α(r-V</m:t>
+            <m:t>+α(</m:t>
+          </m:r>
+          <m:r>
+            <w:rPr>
+              <w:rFonts w:ascii="Cambria Math" w:hAnsi="Cambria Math"/>
+            </w:rPr>
+            <m:t>r+</m:t>
+          </m:r>
+          <m:func>
+            <m:funcPr>
+              <m:ctrlPr>
+                <w:rPr>
+                  <w:rFonts w:ascii="Cambria Math" w:hAnsi="Cambria Math"/>
+                  <w:i/>
+                </w:rPr>
+              </m:ctrlPr>
+            </m:funcPr>
+            <m:fName>
+              <m:limLow>
+                <m:limLowPr>
+                  <m:ctrlPr>
+                    <w:rPr>
+                      <w:rFonts w:ascii="Cambria Math" w:hAnsi="Cambria Math"/>
+                      <w:i/>
+                    </w:rPr>
+                  </m:ctrlPr>
+                </m:limLowPr>
+                <m:e>
+                  <m:r>
+                    <m:rPr>
+                      <m:sty m:val="p"/>
+                    </m:rPr>
+                    <w:rPr>
+                      <w:rFonts w:ascii="Cambria Math" w:hAnsi="Cambria Math"/>
+                    </w:rPr>
+                    <m:t>max</m:t>
+                  </m:r>
+                </m:e>
+                <m:lim>
+                  <m:r>
+                    <w:rPr>
+                      <w:rFonts w:ascii="Cambria Math" w:hAnsi="Cambria Math"/>
+                    </w:rPr>
+                    <m:t>j</m:t>
+                  </m:r>
+                </m:lim>
+              </m:limLow>
+            </m:fName>
+            <m:e>
+              <m:r>
+                <w:rPr>
+                  <w:rFonts w:ascii="Cambria Math" w:hAnsi="Cambria Math"/>
+                </w:rPr>
+                <m:t>V(</m:t>
+              </m:r>
+              <m:sSup>
+                <m:sSupPr>
+                  <m:ctrlPr>
+                    <w:rPr>
+                      <w:rFonts w:ascii="Cambria Math" w:hAnsi="Cambria Math"/>
+                      <w:i/>
+                    </w:rPr>
+                  </m:ctrlPr>
+                </m:sSupPr>
+                <m:e>
+                  <m:r>
+                    <w:rPr>
+                      <w:rFonts w:ascii="Cambria Math" w:hAnsi="Cambria Math"/>
+                    </w:rPr>
+                    <m:t>s</m:t>
+                  </m:r>
+                </m:e>
+                <m:sup>
+                  <m:r>
+                    <w:rPr>
+                      <w:rFonts w:ascii="Cambria Math" w:hAnsi="Cambria Math"/>
+                    </w:rPr>
+                    <m:t>'</m:t>
+                  </m:r>
+                </m:sup>
+              </m:sSup>
+              <m:r>
+                <w:rPr>
+                  <w:rFonts w:ascii="Cambria Math" w:hAnsi="Cambria Math"/>
+                </w:rPr>
+                <m:t>,</m:t>
+              </m:r>
+              <m:sSub>
+                <m:sSubPr>
+                  <m:ctrlPr>
+                    <w:rPr>
+                      <w:rFonts w:ascii="Cambria Math" w:hAnsi="Cambria Math"/>
+                      <w:i/>
+                    </w:rPr>
+                  </m:ctrlPr>
+                </m:sSubPr>
+                <m:e>
+                  <m:r>
+                    <w:rPr>
+                      <w:rFonts w:ascii="Cambria Math" w:hAnsi="Cambria Math"/>
+                    </w:rPr>
+                    <m:t>O</m:t>
+                  </m:r>
+                </m:e>
+                <m:sub>
+                  <m:r>
+                    <w:rPr>
+                      <w:rFonts w:ascii="Cambria Math" w:hAnsi="Cambria Math"/>
+                    </w:rPr>
+                    <m:t>j</m:t>
+                  </m:r>
+                </m:sub>
+              </m:sSub>
+              <m:r>
+                <w:rPr>
+                  <w:rFonts w:ascii="Cambria Math" w:hAnsi="Cambria Math"/>
+                </w:rPr>
+                <m:t>)</m:t>
+              </m:r>
+            </m:e>
+          </m:func>
+          <m:r>
+            <w:rPr>
+              <w:rFonts w:ascii="Cambria Math" w:hAnsi="Cambria Math"/>
+            </w:rPr>
+            <m:t>-V</m:t>
           </m:r>
           <m:d>
             <m:dPr>
@@ -1197,18 +1351,6 @@
             </w:rPr>
             <m:t>)</m:t>
           </m:r>
-          <w:commentRangeEnd w:id="1"/>
-          <m:r>
-            <m:rPr>
-              <m:sty m:val="p"/>
-            </m:rPr>
-            <w:rPr>
-              <w:rStyle w:val="CommentReference"/>
-              <w:rFonts w:asciiTheme="minorHAnsi" w:eastAsiaTheme="minorEastAsia" w:hAnsiTheme="minorHAnsi" w:cstheme="minorBidi"/>
-              <w:lang w:eastAsia="ja-JP"/>
-            </w:rPr>
-            <w:commentReference w:id="1"/>
-          </m:r>
         </m:oMath>
       </m:oMathPara>
     </w:p>
@@ -1253,7 +1395,22 @@
           <w:i/>
         </w:rPr>
         <w:softHyphen/>
-        <w:t xml:space="preserve"> r </w:t>
+        <w:t xml:space="preserve"> </w:t>
+      </w:r>
+      <w:r>
+        <w:rPr>
+          <w:i/>
+        </w:rPr>
+        <w:t xml:space="preserve">s’ </w:t>
+      </w:r>
+      <w:r>
+        <w:t xml:space="preserve">is the subsequent state, </w:t>
+      </w:r>
+      <w:r>
+        <w:rPr>
+          <w:i/>
+        </w:rPr>
+        <w:t xml:space="preserve">r </w:t>
       </w:r>
       <w:r>
         <w:t xml:space="preserve">is the received reward, and </w:t>
@@ -1266,6 +1423,18 @@
       </w:r>
       <w:r>
         <w:t xml:space="preserve"> is a learning rate.</w:t>
+      </w:r>
+      <w:r>
+        <w:t xml:space="preserve"> </w:t>
+      </w:r>
+      <w:r>
+        <w:t>We included eligibility traces, so the prediction error was applied to</w:t>
+      </w:r>
+      <w:r>
+        <w:t xml:space="preserve"> every previously chosen state-option</w:t>
+      </w:r>
+      <w:r>
+        <w:t xml:space="preserve"> pair in that trial with decay parameter λ.</w:t>
       </w:r>
     </w:p>
     <w:p>
@@ -1296,16 +1465,8 @@
       <w:r>
         <w:t xml:space="preserve">, but model-based planning to achieve </w:t>
       </w:r>
-      <w:proofErr w:type="gramStart"/>
-      <w:r>
-        <w:t xml:space="preserve">a </w:t>
-      </w:r>
-      <w:r>
-        <w:t>the</w:t>
-      </w:r>
-      <w:proofErr w:type="gramEnd"/>
-      <w:r>
-        <w:t xml:space="preserve"> </w:t>
+      <w:r>
+        <w:t xml:space="preserve">the </w:t>
       </w:r>
       <w:r>
         <w:t>goal state</w:t>
@@ -1768,12 +1929,118 @@
                         </w:rPr>
                         <m:t>x</m:t>
                       </m:r>
+                      <m:r>
+                        <w:rPr>
+                          <w:rFonts w:ascii="Cambria Math" w:hAnsi="Cambria Math"/>
+                        </w:rPr>
+                        <m:t>∈A(</m:t>
+                      </m:r>
+                      <m:sSub>
+                        <m:sSubPr>
+                          <m:ctrlPr>
+                            <w:rPr>
+                              <w:rFonts w:ascii="Cambria Math" w:hAnsi="Cambria Math"/>
+                              <w:i/>
+                            </w:rPr>
+                          </m:ctrlPr>
+                        </m:sSubPr>
+                        <m:e>
+                          <m:r>
+                            <w:rPr>
+                              <w:rFonts w:ascii="Cambria Math" w:hAnsi="Cambria Math"/>
+                            </w:rPr>
+                            <m:t>S</m:t>
+                          </m:r>
+                        </m:e>
+                        <m:sub>
+                          <m:r>
+                            <w:rPr>
+                              <w:rFonts w:ascii="Cambria Math" w:hAnsi="Cambria Math"/>
+                            </w:rPr>
+                            <m:t>1</m:t>
+                          </m:r>
+                        </m:sub>
+                      </m:sSub>
+                      <m:r>
+                        <w:rPr>
+                          <w:rFonts w:ascii="Cambria Math" w:hAnsi="Cambria Math"/>
+                        </w:rPr>
+                        <m:t>)</m:t>
+                      </m:r>
                     </m:lim>
                   </m:limLow>
                 </m:fName>
                 <m:e>
-                  <w:bookmarkStart w:id="2" w:name="_GoBack"/>
-                  <w:bookmarkEnd w:id="2"/>
+                  <m:r>
+                    <w:rPr>
+                      <w:rFonts w:ascii="Cambria Math" w:hAnsi="Cambria Math"/>
+                    </w:rPr>
+                    <m:t>T(</m:t>
+                  </m:r>
+                  <m:sSub>
+                    <m:sSubPr>
+                      <m:ctrlPr>
+                        <w:rPr>
+                          <w:rFonts w:ascii="Cambria Math" w:hAnsi="Cambria Math"/>
+                          <w:i/>
+                        </w:rPr>
+                      </m:ctrlPr>
+                    </m:sSubPr>
+                    <m:e>
+                      <m:r>
+                        <w:rPr>
+                          <w:rFonts w:ascii="Cambria Math" w:hAnsi="Cambria Math"/>
+                        </w:rPr>
+                        <m:t>S</m:t>
+                      </m:r>
+                    </m:e>
+                    <m:sub>
+                      <m:r>
+                        <w:rPr>
+                          <w:rFonts w:ascii="Cambria Math" w:hAnsi="Cambria Math"/>
+                        </w:rPr>
+                        <m:t>1</m:t>
+                      </m:r>
+                    </m:sub>
+                  </m:sSub>
+                  <m:r>
+                    <w:rPr>
+                      <w:rFonts w:ascii="Cambria Math" w:hAnsi="Cambria Math"/>
+                    </w:rPr>
+                    <m:t>,x,</m:t>
+                  </m:r>
+                  <m:sSub>
+                    <m:sSubPr>
+                      <m:ctrlPr>
+                        <w:rPr>
+                          <w:rFonts w:ascii="Cambria Math" w:hAnsi="Cambria Math"/>
+                          <w:i/>
+                        </w:rPr>
+                      </m:ctrlPr>
+                    </m:sSubPr>
+                    <m:e>
+                      <m:r>
+                        <w:rPr>
+                          <w:rFonts w:ascii="Cambria Math" w:hAnsi="Cambria Math"/>
+                        </w:rPr>
+                        <m:t>g</m:t>
+                      </m:r>
+                    </m:e>
+                    <m:sub>
+                      <m:r>
+                        <w:rPr>
+                          <w:rFonts w:ascii="Cambria Math" w:hAnsi="Cambria Math"/>
+                        </w:rPr>
+                        <m:t>i</m:t>
+                      </m:r>
+                    </m:sub>
+                  </m:sSub>
+                  <m:r>
+                    <w:rPr>
+                      <w:rFonts w:ascii="Cambria Math" w:hAnsi="Cambria Math"/>
+                    </w:rPr>
+                    <m:t>)</m:t>
+                  </m:r>
                 </m:e>
               </m:func>
             </m:sub>
@@ -1999,7 +2266,13 @@
                 <w:rPr>
                   <w:rFonts w:ascii="Cambria Math" w:hAnsi="Cambria Math"/>
                 </w:rPr>
-                <m:t>*U(</m:t>
+                <m:t>*</m:t>
+              </m:r>
+              <m:r>
+                <w:rPr>
+                  <w:rFonts w:ascii="Cambria Math" w:hAnsi="Cambria Math"/>
+                </w:rPr>
+                <m:t>Prob(a|</m:t>
               </m:r>
               <m:sSub>
                 <m:sSubPr>
@@ -2031,7 +2304,7 @@
                 <w:rPr>
                   <w:rFonts w:ascii="Cambria Math" w:hAnsi="Cambria Math"/>
                 </w:rPr>
-                <m:t>,a)</m:t>
+                <m:t>)</m:t>
               </m:r>
             </m:e>
           </m:nary>
@@ -2043,6 +2316,7 @@
         <w:pStyle w:val="Paragraph"/>
       </w:pPr>
       <w:r>
+        <w:lastRenderedPageBreak/>
         <w:t xml:space="preserve">For comparison, agents also </w:t>
       </w:r>
       <w:r>
@@ -2137,11 +2411,7 @@
         <w:t xml:space="preserve">Stage 2 </w:t>
       </w:r>
       <w:r>
-        <w:t xml:space="preserve">actions available from </w:t>
-      </w:r>
-      <w:r>
-        <w:lastRenderedPageBreak/>
-        <w:t xml:space="preserve">each goal state, denoted </w:t>
+        <w:t xml:space="preserve">actions available from each goal state, denoted </w:t>
       </w:r>
       <w:proofErr w:type="gramStart"/>
       <w:r>
@@ -2464,12 +2734,32 @@
       </w:pPr>
       <m:oMathPara>
         <m:oMath>
-          <m:r>
-            <w:rPr>
-              <w:rFonts w:ascii="Cambria Math" w:hAnsi="Cambria Math"/>
-            </w:rPr>
-            <m:t>V</m:t>
-          </m:r>
+          <m:sSub>
+            <m:sSubPr>
+              <m:ctrlPr>
+                <w:rPr>
+                  <w:rFonts w:ascii="Cambria Math" w:hAnsi="Cambria Math"/>
+                  <w:i/>
+                </w:rPr>
+              </m:ctrlPr>
+            </m:sSubPr>
+            <m:e>
+              <m:r>
+                <w:rPr>
+                  <w:rFonts w:ascii="Cambria Math" w:hAnsi="Cambria Math"/>
+                </w:rPr>
+                <m:t>Q</m:t>
+              </m:r>
+            </m:e>
+            <m:sub>
+              <m:r>
+                <w:rPr>
+                  <w:rFonts w:ascii="Cambria Math" w:hAnsi="Cambria Math"/>
+                </w:rPr>
+                <m:t>MB</m:t>
+              </m:r>
+            </m:sub>
+          </m:sSub>
           <m:d>
             <m:dPr>
               <m:ctrlPr>
@@ -2526,7 +2816,7 @@
                     <w:rPr>
                       <w:rFonts w:ascii="Cambria Math" w:hAnsi="Cambria Math"/>
                     </w:rPr>
-                    <m:t>O</m:t>
+                    <m:t>a</m:t>
                   </m:r>
                 </m:e>
                 <m:sub>
@@ -2534,7 +2824,7 @@
                     <w:rPr>
                       <w:rFonts w:ascii="Cambria Math" w:hAnsi="Cambria Math"/>
                     </w:rPr>
-                    <m:t>i</m:t>
+                    <m:t>1</m:t>
                   </m:r>
                 </m:sub>
               </m:sSub>
@@ -2556,69 +2846,6 @@
               </m:ctrlPr>
             </m:funcPr>
             <m:fName>
-              <m:limLow>
-                <m:limLowPr>
-                  <m:ctrlPr>
-                    <w:rPr>
-                      <w:rFonts w:ascii="Cambria Math" w:hAnsi="Cambria Math"/>
-                      <w:i/>
-                    </w:rPr>
-                  </m:ctrlPr>
-                </m:limLowPr>
-                <m:e>
-                  <m:r>
-                    <m:rPr>
-                      <m:sty m:val="p"/>
-                    </m:rPr>
-                    <w:rPr>
-                      <w:rFonts w:ascii="Cambria Math" w:hAnsi="Cambria Math"/>
-                    </w:rPr>
-                    <m:t>max</m:t>
-                  </m:r>
-                </m:e>
-                <m:lim>
-                  <m:r>
-                    <w:rPr>
-                      <w:rFonts w:ascii="Cambria Math" w:hAnsi="Cambria Math"/>
-                    </w:rPr>
-                    <m:t>a∈A(</m:t>
-                  </m:r>
-                  <m:sSub>
-                    <m:sSubPr>
-                      <m:ctrlPr>
-                        <w:rPr>
-                          <w:rFonts w:ascii="Cambria Math" w:hAnsi="Cambria Math"/>
-                          <w:i/>
-                        </w:rPr>
-                      </m:ctrlPr>
-                    </m:sSubPr>
-                    <m:e>
-                      <m:r>
-                        <w:rPr>
-                          <w:rFonts w:ascii="Cambria Math" w:hAnsi="Cambria Math"/>
-                        </w:rPr>
-                        <m:t>g</m:t>
-                      </m:r>
-                    </m:e>
-                    <m:sub>
-                      <m:r>
-                        <w:rPr>
-                          <w:rFonts w:ascii="Cambria Math" w:hAnsi="Cambria Math"/>
-                        </w:rPr>
-                        <m:t>i</m:t>
-                      </m:r>
-                    </m:sub>
-                  </m:sSub>
-                  <m:r>
-                    <w:rPr>
-                      <w:rFonts w:ascii="Cambria Math" w:hAnsi="Cambria Math"/>
-                    </w:rPr>
-                    <m:t>)</m:t>
-                  </m:r>
-                </m:lim>
-              </m:limLow>
-            </m:fName>
-            <m:e>
               <m:nary>
                 <m:naryPr>
                   <m:chr m:val="∑"/>
@@ -2635,7 +2862,7 @@
                     <w:rPr>
                       <w:rFonts w:ascii="Cambria Math" w:hAnsi="Cambria Math"/>
                     </w:rPr>
-                    <m:t>j=1</m:t>
+                    <m:t>j=2</m:t>
                   </m:r>
                 </m:sub>
                 <m:sup>
@@ -2643,7 +2870,7 @@
                     <w:rPr>
                       <w:rFonts w:ascii="Cambria Math" w:hAnsi="Cambria Math"/>
                     </w:rPr>
-                    <m:t>6</m:t>
+                    <m:t>4</m:t>
                   </m:r>
                 </m:sup>
                 <m:e>
@@ -2651,106 +2878,407 @@
                     <w:rPr>
                       <w:rFonts w:ascii="Cambria Math" w:hAnsi="Cambria Math"/>
                     </w:rPr>
-                    <m:t>T(</m:t>
+                    <m:t>T</m:t>
                   </m:r>
-                  <m:sSub>
-                    <m:sSubPr>
+                  <m:d>
+                    <m:dPr>
                       <m:ctrlPr>
                         <w:rPr>
                           <w:rFonts w:ascii="Cambria Math" w:hAnsi="Cambria Math"/>
                           <w:i/>
                         </w:rPr>
                       </m:ctrlPr>
-                    </m:sSubPr>
+                    </m:dPr>
                     <m:e>
+                      <m:sSub>
+                        <m:sSubPr>
+                          <m:ctrlPr>
+                            <w:rPr>
+                              <w:rFonts w:ascii="Cambria Math" w:hAnsi="Cambria Math"/>
+                              <w:i/>
+                            </w:rPr>
+                          </m:ctrlPr>
+                        </m:sSubPr>
+                        <m:e>
+                          <m:r>
+                            <w:rPr>
+                              <w:rFonts w:ascii="Cambria Math" w:hAnsi="Cambria Math"/>
+                            </w:rPr>
+                            <m:t>S</m:t>
+                          </m:r>
+                        </m:e>
+                        <m:sub>
+                          <m:r>
+                            <w:rPr>
+                              <w:rFonts w:ascii="Cambria Math" w:hAnsi="Cambria Math"/>
+                            </w:rPr>
+                            <m:t>1</m:t>
+                          </m:r>
+                        </m:sub>
+                      </m:sSub>
                       <m:r>
                         <w:rPr>
                           <w:rFonts w:ascii="Cambria Math" w:hAnsi="Cambria Math"/>
                         </w:rPr>
-                        <m:t>g</m:t>
+                        <m:t>,</m:t>
                       </m:r>
-                    </m:e>
-                    <m:sub>
+                      <m:sSub>
+                        <m:sSubPr>
+                          <m:ctrlPr>
+                            <w:rPr>
+                              <w:rFonts w:ascii="Cambria Math" w:hAnsi="Cambria Math"/>
+                              <w:i/>
+                            </w:rPr>
+                          </m:ctrlPr>
+                        </m:sSubPr>
+                        <m:e>
+                          <m:r>
+                            <w:rPr>
+                              <w:rFonts w:ascii="Cambria Math" w:hAnsi="Cambria Math"/>
+                            </w:rPr>
+                            <m:t>a</m:t>
+                          </m:r>
+                        </m:e>
+                        <m:sub>
+                          <m:r>
+                            <w:rPr>
+                              <w:rFonts w:ascii="Cambria Math" w:hAnsi="Cambria Math"/>
+                            </w:rPr>
+                            <m:t>1</m:t>
+                          </m:r>
+                        </m:sub>
+                      </m:sSub>
                       <m:r>
                         <w:rPr>
                           <w:rFonts w:ascii="Cambria Math" w:hAnsi="Cambria Math"/>
                         </w:rPr>
-                        <m:t>i</m:t>
+                        <m:t>,</m:t>
                       </m:r>
-                    </m:sub>
-                  </m:sSub>
+                      <m:sSub>
+                        <m:sSubPr>
+                          <m:ctrlPr>
+                            <w:rPr>
+                              <w:rFonts w:ascii="Cambria Math" w:hAnsi="Cambria Math"/>
+                              <w:i/>
+                            </w:rPr>
+                          </m:ctrlPr>
+                        </m:sSubPr>
+                        <m:e>
+                          <m:r>
+                            <w:rPr>
+                              <w:rFonts w:ascii="Cambria Math" w:hAnsi="Cambria Math"/>
+                            </w:rPr>
+                            <m:t>S</m:t>
+                          </m:r>
+                        </m:e>
+                        <m:sub>
+                          <m:r>
+                            <w:rPr>
+                              <w:rFonts w:ascii="Cambria Math" w:hAnsi="Cambria Math"/>
+                            </w:rPr>
+                            <m:t>j</m:t>
+                          </m:r>
+                        </m:sub>
+                      </m:sSub>
+                    </m:e>
+                  </m:d>
                   <m:r>
                     <w:rPr>
                       <w:rFonts w:ascii="Cambria Math" w:hAnsi="Cambria Math"/>
                     </w:rPr>
-                    <m:t>,a,</m:t>
+                    <m:t>*</m:t>
                   </m:r>
-                  <m:sSub>
-                    <m:sSubPr>
+                  <m:limLow>
+                    <m:limLowPr>
                       <m:ctrlPr>
                         <w:rPr>
                           <w:rFonts w:ascii="Cambria Math" w:hAnsi="Cambria Math"/>
                           <w:i/>
                         </w:rPr>
                       </m:ctrlPr>
-                    </m:sSubPr>
+                    </m:limLowPr>
                     <m:e>
+                      <m:r>
+                        <m:rPr>
+                          <m:sty m:val="p"/>
+                        </m:rPr>
+                        <w:rPr>
+                          <w:rFonts w:ascii="Cambria Math" w:hAnsi="Cambria Math"/>
+                        </w:rPr>
+                        <m:t>max</m:t>
+                      </m:r>
+                    </m:e>
+                    <m:lim>
+                      <m:sSub>
+                        <m:sSubPr>
+                          <m:ctrlPr>
+                            <w:rPr>
+                              <w:rFonts w:ascii="Cambria Math" w:hAnsi="Cambria Math"/>
+                              <w:i/>
+                            </w:rPr>
+                          </m:ctrlPr>
+                        </m:sSubPr>
+                        <m:e>
+                          <m:r>
+                            <w:rPr>
+                              <w:rFonts w:ascii="Cambria Math" w:hAnsi="Cambria Math"/>
+                            </w:rPr>
+                            <m:t>a</m:t>
+                          </m:r>
+                        </m:e>
+                        <m:sub>
+                          <m:r>
+                            <w:rPr>
+                              <w:rFonts w:ascii="Cambria Math" w:hAnsi="Cambria Math"/>
+                            </w:rPr>
+                            <m:t>2</m:t>
+                          </m:r>
+                        </m:sub>
+                      </m:sSub>
                       <m:r>
                         <w:rPr>
                           <w:rFonts w:ascii="Cambria Math" w:hAnsi="Cambria Math"/>
                         </w:rPr>
-                        <m:t>z</m:t>
+                        <m:t>∈A</m:t>
                       </m:r>
-                    </m:e>
-                    <m:sub>
-                      <m:r>
-                        <w:rPr>
-                          <w:rFonts w:ascii="Cambria Math" w:hAnsi="Cambria Math"/>
-                        </w:rPr>
-                        <m:t>j</m:t>
-                      </m:r>
-                    </m:sub>
-                  </m:sSub>
-                  <m:r>
+                      <m:d>
+                        <m:dPr>
+                          <m:ctrlPr>
+                            <w:rPr>
+                              <w:rFonts w:ascii="Cambria Math" w:hAnsi="Cambria Math"/>
+                              <w:i/>
+                            </w:rPr>
+                          </m:ctrlPr>
+                        </m:dPr>
+                        <m:e>
+                          <m:sSub>
+                            <m:sSubPr>
+                              <m:ctrlPr>
+                                <w:rPr>
+                                  <w:rFonts w:ascii="Cambria Math" w:hAnsi="Cambria Math"/>
+                                  <w:i/>
+                                </w:rPr>
+                              </m:ctrlPr>
+                            </m:sSubPr>
+                            <m:e>
+                              <m:r>
+                                <w:rPr>
+                                  <w:rFonts w:ascii="Cambria Math" w:hAnsi="Cambria Math"/>
+                                </w:rPr>
+                                <m:t>S</m:t>
+                              </m:r>
+                            </m:e>
+                            <m:sub>
+                              <m:r>
+                                <w:rPr>
+                                  <w:rFonts w:ascii="Cambria Math" w:hAnsi="Cambria Math"/>
+                                </w:rPr>
+                                <m:t>j</m:t>
+                              </m:r>
+                            </m:sub>
+                          </m:sSub>
+                        </m:e>
+                      </m:d>
+                    </m:lim>
+                  </m:limLow>
+                </m:e>
+              </m:nary>
+            </m:fName>
+            <m:e>
+              <m:d>
+                <m:dPr>
+                  <m:ctrlPr>
                     <w:rPr>
                       <w:rFonts w:ascii="Cambria Math" w:hAnsi="Cambria Math"/>
+                      <w:i/>
                     </w:rPr>
-                    <m:t>)V(</m:t>
-                  </m:r>
-                  <m:sSub>
-                    <m:sSubPr>
+                  </m:ctrlPr>
+                </m:dPr>
+                <m:e>
+                  <m:nary>
+                    <m:naryPr>
+                      <m:chr m:val="∑"/>
+                      <m:limLoc m:val="undOvr"/>
                       <m:ctrlPr>
                         <w:rPr>
                           <w:rFonts w:ascii="Cambria Math" w:hAnsi="Cambria Math"/>
                           <w:i/>
                         </w:rPr>
                       </m:ctrlPr>
-                    </m:sSubPr>
+                    </m:naryPr>
+                    <m:sub>
+                      <m:r>
+                        <w:rPr>
+                          <w:rFonts w:ascii="Cambria Math" w:hAnsi="Cambria Math"/>
+                        </w:rPr>
+                        <m:t>k=5</m:t>
+                      </m:r>
+                    </m:sub>
+                    <m:sup>
+                      <m:r>
+                        <w:rPr>
+                          <w:rFonts w:ascii="Cambria Math" w:hAnsi="Cambria Math"/>
+                        </w:rPr>
+                        <m:t>10</m:t>
+                      </m:r>
+                    </m:sup>
                     <m:e>
                       <m:r>
                         <w:rPr>
                           <w:rFonts w:ascii="Cambria Math" w:hAnsi="Cambria Math"/>
                         </w:rPr>
-                        <m:t>z</m:t>
+                        <m:t>T</m:t>
                       </m:r>
-                    </m:e>
-                    <m:sub>
+                      <m:d>
+                        <m:dPr>
+                          <m:ctrlPr>
+                            <w:rPr>
+                              <w:rFonts w:ascii="Cambria Math" w:hAnsi="Cambria Math"/>
+                              <w:i/>
+                            </w:rPr>
+                          </m:ctrlPr>
+                        </m:dPr>
+                        <m:e>
+                          <m:sSub>
+                            <m:sSubPr>
+                              <m:ctrlPr>
+                                <w:rPr>
+                                  <w:rFonts w:ascii="Cambria Math" w:hAnsi="Cambria Math"/>
+                                  <w:i/>
+                                </w:rPr>
+                              </m:ctrlPr>
+                            </m:sSubPr>
+                            <m:e>
+                              <m:r>
+                                <w:rPr>
+                                  <w:rFonts w:ascii="Cambria Math" w:hAnsi="Cambria Math"/>
+                                </w:rPr>
+                                <m:t>S</m:t>
+                              </m:r>
+                            </m:e>
+                            <m:sub>
+                              <m:r>
+                                <w:rPr>
+                                  <w:rFonts w:ascii="Cambria Math" w:hAnsi="Cambria Math"/>
+                                </w:rPr>
+                                <m:t>j</m:t>
+                              </m:r>
+                            </m:sub>
+                          </m:sSub>
+                          <m:r>
+                            <w:rPr>
+                              <w:rFonts w:ascii="Cambria Math" w:hAnsi="Cambria Math"/>
+                            </w:rPr>
+                            <m:t>,</m:t>
+                          </m:r>
+                          <m:sSub>
+                            <m:sSubPr>
+                              <m:ctrlPr>
+                                <w:rPr>
+                                  <w:rFonts w:ascii="Cambria Math" w:hAnsi="Cambria Math"/>
+                                  <w:i/>
+                                </w:rPr>
+                              </m:ctrlPr>
+                            </m:sSubPr>
+                            <m:e>
+                              <m:r>
+                                <w:rPr>
+                                  <w:rFonts w:ascii="Cambria Math" w:hAnsi="Cambria Math"/>
+                                </w:rPr>
+                                <m:t>a</m:t>
+                              </m:r>
+                            </m:e>
+                            <m:sub>
+                              <m:r>
+                                <w:rPr>
+                                  <w:rFonts w:ascii="Cambria Math" w:hAnsi="Cambria Math"/>
+                                </w:rPr>
+                                <m:t>2</m:t>
+                              </m:r>
+                            </m:sub>
+                          </m:sSub>
+                          <m:r>
+                            <w:rPr>
+                              <w:rFonts w:ascii="Cambria Math" w:hAnsi="Cambria Math"/>
+                            </w:rPr>
+                            <m:t>,</m:t>
+                          </m:r>
+                          <m:sSub>
+                            <m:sSubPr>
+                              <m:ctrlPr>
+                                <w:rPr>
+                                  <w:rFonts w:ascii="Cambria Math" w:hAnsi="Cambria Math"/>
+                                  <w:i/>
+                                </w:rPr>
+                              </m:ctrlPr>
+                            </m:sSubPr>
+                            <m:e>
+                              <m:r>
+                                <w:rPr>
+                                  <w:rFonts w:ascii="Cambria Math" w:hAnsi="Cambria Math"/>
+                                </w:rPr>
+                                <m:t>S</m:t>
+                              </m:r>
+                            </m:e>
+                            <m:sub>
+                              <m:r>
+                                <w:rPr>
+                                  <w:rFonts w:ascii="Cambria Math" w:hAnsi="Cambria Math"/>
+                                </w:rPr>
+                                <m:t>k</m:t>
+                              </m:r>
+                            </m:sub>
+                          </m:sSub>
+                        </m:e>
+                      </m:d>
                       <m:r>
                         <w:rPr>
                           <w:rFonts w:ascii="Cambria Math" w:hAnsi="Cambria Math"/>
                         </w:rPr>
-                        <m:t>j</m:t>
+                        <m:t>V</m:t>
                       </m:r>
-                    </m:sub>
-                  </m:sSub>
-                  <m:r>
-                    <w:rPr>
-                      <w:rFonts w:ascii="Cambria Math" w:hAnsi="Cambria Math"/>
-                    </w:rPr>
-                    <m:t>)</m:t>
-                  </m:r>
+                      <m:d>
+                        <m:dPr>
+                          <m:ctrlPr>
+                            <w:rPr>
+                              <w:rFonts w:ascii="Cambria Math" w:hAnsi="Cambria Math"/>
+                              <w:i/>
+                            </w:rPr>
+                          </m:ctrlPr>
+                        </m:dPr>
+                        <m:e>
+                          <m:sSub>
+                            <m:sSubPr>
+                              <m:ctrlPr>
+                                <w:rPr>
+                                  <w:rFonts w:ascii="Cambria Math" w:hAnsi="Cambria Math"/>
+                                  <w:i/>
+                                </w:rPr>
+                              </m:ctrlPr>
+                            </m:sSubPr>
+                            <m:e>
+                              <m:r>
+                                <w:rPr>
+                                  <w:rFonts w:ascii="Cambria Math" w:hAnsi="Cambria Math"/>
+                                </w:rPr>
+                                <m:t>S</m:t>
+                              </m:r>
+                            </m:e>
+                            <m:sub>
+                              <m:r>
+                                <w:rPr>
+                                  <w:rFonts w:ascii="Cambria Math" w:hAnsi="Cambria Math"/>
+                                </w:rPr>
+                                <m:t>k</m:t>
+                              </m:r>
+                            </m:sub>
+                          </m:sSub>
+                        </m:e>
+                      </m:d>
+                    </m:e>
+                  </m:nary>
                 </m:e>
-              </m:nary>
+              </m:d>
             </m:e>
           </m:func>
         </m:oMath>
@@ -2777,7 +3305,12 @@
         <w:t xml:space="preserve">model-free mechanism because it disregards </w:t>
       </w:r>
       <w:r>
-        <w:t xml:space="preserve">any rewards obtained from </w:t>
+        <w:t>any rewards obtained from</w:t>
+      </w:r>
+      <w:bookmarkStart w:id="0" w:name="_GoBack"/>
+      <w:bookmarkEnd w:id="0"/>
+      <w:r>
+        <w:t xml:space="preserve"> </w:t>
       </w:r>
       <w:r>
         <w:t>transitions to the green states.</w:t>
@@ -3243,10 +3776,10 @@
         <w:ind w:firstLine="0"/>
       </w:pPr>
       <w:r>
-        <w:t>We included eligibility traces, so the prediction error was applied to every previously chosen state-action pair utilized in tha</w:t>
-      </w:r>
-      <w:r>
-        <w:t>t trial with decay parameter λ.</w:t>
+        <w:t xml:space="preserve">As above, we included eligibility traces with the same </w:t>
+      </w:r>
+      <w:r>
+        <w:t>decay parameter λ.</w:t>
       </w:r>
     </w:p>
     <w:p>
@@ -4132,6 +4665,7 @@
         <w:pStyle w:val="Paragraph"/>
       </w:pPr>
       <w:r>
+        <w:lastRenderedPageBreak/>
         <w:t xml:space="preserve">Thus, agents were characterized by five parameters: </w:t>
       </w:r>
       <w:r>
@@ -4260,14 +4794,7 @@
         <w:rPr>
           <w:rFonts w:eastAsia="MS Mincho"/>
         </w:rPr>
-        <w:t xml:space="preserve"> was sampled from </w:t>
-      </w:r>
-      <w:r>
-        <w:rPr>
-          <w:rFonts w:eastAsia="MS Mincho"/>
-        </w:rPr>
-        <w:lastRenderedPageBreak/>
-        <w:t xml:space="preserve">a uniform distribution from 0 to 1, which we denote as </w:t>
+        <w:t xml:space="preserve"> was sampled from a uniform distribution from 0 to 1, which we denote as </w:t>
       </w:r>
       <w:proofErr w:type="gramStart"/>
       <w:r>
@@ -4375,7 +4902,7 @@
                     </pic:cNvPicPr>
                   </pic:nvPicPr>
                   <pic:blipFill>
-                    <a:blip r:embed="rId9" cstate="print">
+                    <a:blip r:embed="rId8" cstate="print">
                       <a:extLst>
                         <a:ext uri="{28A0092B-C50C-407E-A947-70E740481C1C}">
                           <a14:useLocalDpi xmlns:a14="http://schemas.microsoft.com/office/drawing/2010/main" val="0"/>
@@ -4449,7 +4976,7 @@
                     </pic:cNvPicPr>
                   </pic:nvPicPr>
                   <pic:blipFill>
-                    <a:blip r:embed="rId10" cstate="print">
+                    <a:blip r:embed="rId9" cstate="print">
                       <a:extLst>
                         <a:ext uri="{28A0092B-C50C-407E-A947-70E740481C1C}">
                           <a14:useLocalDpi xmlns:a14="http://schemas.microsoft.com/office/drawing/2010/main" val="0"/>
@@ -4519,7 +5046,7 @@
                     </pic:cNvPicPr>
                   </pic:nvPicPr>
                   <pic:blipFill>
-                    <a:blip r:embed="rId11" cstate="print">
+                    <a:blip r:embed="rId10" cstate="print">
                       <a:extLst>
                         <a:ext uri="{28A0092B-C50C-407E-A947-70E740481C1C}">
                           <a14:useLocalDpi xmlns:a14="http://schemas.microsoft.com/office/drawing/2010/main" val="0"/>
@@ -5242,7 +5769,7 @@
                     </pic:cNvPicPr>
                   </pic:nvPicPr>
                   <pic:blipFill>
-                    <a:blip r:embed="rId12">
+                    <a:blip r:embed="rId11">
                       <a:extLst>
                         <a:ext uri="{28A0092B-C50C-407E-A947-70E740481C1C}">
                           <a14:useLocalDpi xmlns:a14="http://schemas.microsoft.com/office/drawing/2010/main" val="0"/>
@@ -5498,9 +6025,36 @@
       <w:r>
         <w:t xml:space="preserve"> 1b. </w:t>
       </w:r>
-      <w:commentRangeStart w:id="3"/>
-      <w:r>
-        <w:t xml:space="preserve">We fit the five free parameters </w:t>
+      <w:r>
+        <w:t xml:space="preserve">Using </w:t>
+      </w:r>
+      <w:proofErr w:type="spellStart"/>
+      <w:r>
+        <w:t>Matlab’s</w:t>
+      </w:r>
+      <w:proofErr w:type="spellEnd"/>
+      <w:r>
+        <w:t xml:space="preserve"> </w:t>
+      </w:r>
+      <w:proofErr w:type="spellStart"/>
+      <w:r>
+        <w:rPr>
+          <w:i/>
+        </w:rPr>
+        <w:t>patternsearch</w:t>
+      </w:r>
+      <w:proofErr w:type="spellEnd"/>
+      <w:r>
+        <w:rPr>
+          <w:i/>
+        </w:rPr>
+        <w:t xml:space="preserve"> </w:t>
+      </w:r>
+      <w:r>
+        <w:t>function (CITE), w</w:t>
+      </w:r>
+      <w:r>
+        <w:t xml:space="preserve">e fit the five free parameters </w:t>
       </w:r>
       <w:r>
         <w:t>individually</w:t>
@@ -5538,15 +6092,6 @@
       <w:r>
         <w:t xml:space="preserve"> </w:t>
       </w:r>
-      <w:commentRangeEnd w:id="3"/>
-      <w:r>
-        <w:rPr>
-          <w:rStyle w:val="CommentReference"/>
-          <w:rFonts w:asciiTheme="minorHAnsi" w:eastAsiaTheme="minorEastAsia" w:hAnsiTheme="minorHAnsi" w:cstheme="minorBidi"/>
-          <w:lang w:eastAsia="ja-JP"/>
-        </w:rPr>
-        <w:commentReference w:id="3"/>
-      </w:r>
       <w:r>
         <w:t>Parameter estimates</w:t>
       </w:r>
@@ -5560,7 +6105,11 @@
         <w:t>2</w:t>
       </w:r>
       <w:r>
-        <w:t xml:space="preserve">s are presented </w:t>
+        <w:t xml:space="preserve">s </w:t>
+      </w:r>
+      <w:r>
+        <w:lastRenderedPageBreak/>
+        <w:t xml:space="preserve">are presented </w:t>
       </w:r>
       <w:r>
         <w:t>in Table S2.</w:t>
@@ -6364,7 +6913,7 @@
           <w:szCs w:val="20"/>
         </w:rPr>
       </w:pPr>
-      <w:commentRangeStart w:id="4"/>
+      <w:commentRangeStart w:id="1"/>
       <w:r>
         <w:rPr>
           <w:i/>
@@ -6502,14 +7051,14 @@
         </w:rPr>
         <w:t>variance explained by the model.</w:t>
       </w:r>
-      <w:commentRangeEnd w:id="4"/>
+      <w:commentRangeEnd w:id="1"/>
       <w:r>
         <w:rPr>
           <w:rStyle w:val="CommentReference"/>
           <w:rFonts w:asciiTheme="minorHAnsi" w:eastAsiaTheme="minorEastAsia" w:hAnsiTheme="minorHAnsi" w:cstheme="minorBidi"/>
           <w:lang w:eastAsia="ja-JP"/>
         </w:rPr>
-        <w:commentReference w:id="4"/>
+        <w:commentReference w:id="1"/>
       </w:r>
     </w:p>
     <w:p>
@@ -6583,7 +7132,7 @@
       <w:r>
         <w:tab/>
       </w:r>
-      <w:commentRangeStart w:id="5"/>
+      <w:commentRangeStart w:id="2"/>
       <w:r>
         <w:t xml:space="preserve">We computed the </w:t>
       </w:r>
@@ -6681,14 +7230,14 @@
       <w:r>
         <w:t>participants are employing model-free control of goal selection.</w:t>
       </w:r>
-      <w:commentRangeEnd w:id="5"/>
+      <w:commentRangeEnd w:id="2"/>
       <w:r>
         <w:rPr>
           <w:rStyle w:val="CommentReference"/>
           <w:rFonts w:asciiTheme="minorHAnsi" w:eastAsiaTheme="minorEastAsia" w:hAnsiTheme="minorHAnsi" w:cstheme="minorBidi"/>
           <w:lang w:eastAsia="ja-JP"/>
         </w:rPr>
-        <w:commentReference w:id="5"/>
+        <w:commentReference w:id="2"/>
       </w:r>
     </w:p>
     <w:p>
@@ -7193,7 +7742,11 @@
         <w:t xml:space="preserve"> In contrast, when </w:t>
       </w:r>
       <w:r>
-        <w:t>fitting to the data produced with no model-free goal selection, Bayesian model comparison indicated that the null model was heavily preferred (exceedance prob. = 1). These results demonstrate that our model comparison approach would only indicate a preference for the full model in the presence of model-free goal selecti</w:t>
+        <w:t>fitting to the data produced with no model-</w:t>
+      </w:r>
+      <w:r>
+        <w:lastRenderedPageBreak/>
+        <w:t>free goal selection, Bayesian model comparison indicated that the null model was heavily preferred (exceedance prob. = 1). These results demonstrate that our model comparison approach would only indicate a preference for the full model in the presence of model-free goal selecti</w:t>
       </w:r>
       <w:r>
         <w:t>on, validating the above results.</w:t>
@@ -7221,7 +7774,7 @@
 
 <file path=word/comments.xml><?xml version="1.0" encoding="utf-8"?>
 <w:comments xmlns:wpc="http://schemas.microsoft.com/office/word/2010/wordprocessingCanvas" xmlns:mc="http://schemas.openxmlformats.org/markup-compatibility/2006" xmlns:o="urn:schemas-microsoft-com:office:office" xmlns:r="http://schemas.openxmlformats.org/officeDocument/2006/relationships" xmlns:m="http://schemas.openxmlformats.org/officeDocument/2006/math" xmlns:v="urn:schemas-microsoft-com:vml" xmlns:wp14="http://schemas.microsoft.com/office/word/2010/wordprocessingDrawing" xmlns:wp="http://schemas.openxmlformats.org/drawingml/2006/wordprocessingDrawing" xmlns:w10="urn:schemas-microsoft-com:office:word" xmlns:w="http://schemas.openxmlformats.org/wordprocessingml/2006/main" xmlns:w14="http://schemas.microsoft.com/office/word/2010/wordml" xmlns:wpg="http://schemas.microsoft.com/office/word/2010/wordprocessingGroup" xmlns:wpi="http://schemas.microsoft.com/office/word/2010/wordprocessingInk" xmlns:wne="http://schemas.microsoft.com/office/word/2006/wordml" xmlns:wps="http://schemas.microsoft.com/office/word/2010/wordprocessingShape" mc:Ignorable="w14 wp14">
-  <w:comment w:id="0" w:author="Fiery Cushman" w:date="2015-08-19T09:10:00Z" w:initials="FC">
+  <w:comment w:id="1" w:author="Fiery Cushman" w:date="2015-08-19T10:52:00Z" w:initials="FC">
     <w:p>
       <w:pPr>
         <w:pStyle w:val="CommentText"/>
@@ -7233,82 +7786,11 @@
         <w:annotationRef/>
       </w:r>
       <w:r>
-        <w:t>I think we should be consistent with the exact task parameters.</w:t>
+        <w:t>Edit to make more clear.</w:t>
       </w:r>
     </w:p>
   </w:comment>
-  <w:comment w:id="1" w:author="Fiery Cushman" w:date="2015-08-19T09:27:00Z" w:initials="FC">
-    <w:p>
-      <w:pPr>
-        <w:pStyle w:val="CommentText"/>
-      </w:pPr>
-      <w:r>
-        <w:rPr>
-          <w:rStyle w:val="CommentReference"/>
-        </w:rPr>
-        <w:annotationRef/>
-      </w:r>
-      <w:r>
-        <w:rPr>
-          <w:rStyle w:val="CommentReference"/>
-        </w:rPr>
-        <w:t xml:space="preserve">Shouldn’t there be an element of temporal difference learning here, since the </w:t>
-      </w:r>
-      <w:r>
-        <w:rPr>
-          <w:rStyle w:val="CommentReference"/>
-        </w:rPr>
-        <w:t xml:space="preserve">stage 1 </w:t>
-      </w:r>
-      <w:r>
-        <w:rPr>
-          <w:rStyle w:val="CommentReference"/>
-        </w:rPr>
-        <w:t>option terminates prior to the receipt of reward?  And some kind of eligibility trace?</w:t>
-      </w:r>
-    </w:p>
-  </w:comment>
-  <w:comment w:id="3" w:author="Fiery Cushman" w:date="2015-08-18T21:37:00Z" w:initials="FC">
-    <w:p>
-      <w:pPr>
-        <w:pStyle w:val="CommentText"/>
-      </w:pPr>
-      <w:r>
-        <w:rPr>
-          <w:rStyle w:val="CommentReference"/>
-        </w:rPr>
-        <w:annotationRef/>
-      </w:r>
-      <w:r>
-        <w:t xml:space="preserve">Can you name the </w:t>
-      </w:r>
-      <w:proofErr w:type="spellStart"/>
-      <w:r>
-        <w:t>matlab</w:t>
-      </w:r>
-      <w:proofErr w:type="spellEnd"/>
-      <w:r>
-        <w:t xml:space="preserve"> function?</w:t>
-      </w:r>
-    </w:p>
-  </w:comment>
-  <w:comment w:id="4" w:author="Fiery Cushman" w:date="2015-08-19T10:52:00Z" w:initials="FC">
-    <w:p>
-      <w:pPr>
-        <w:pStyle w:val="CommentText"/>
-      </w:pPr>
-      <w:r>
-        <w:rPr>
-          <w:rStyle w:val="CommentReference"/>
-        </w:rPr>
-        <w:annotationRef/>
-      </w:r>
-      <w:r>
-        <w:t>Edit to make more clear.</w:t>
-      </w:r>
-    </w:p>
-  </w:comment>
-  <w:comment w:id="5" w:author="Fiery Cushman" w:date="2015-08-19T10:53:00Z" w:initials="FC">
+  <w:comment w:id="2" w:author="Fiery Cushman" w:date="2015-08-19T10:53:00Z" w:initials="FC">
     <w:p>
       <w:pPr>
         <w:pStyle w:val="CommentText"/>
@@ -7387,7 +7869,39 @@
           <w:sz w:val="24"/>
           <w:szCs w:val="24"/>
         </w:rPr>
-        <w:t xml:space="preserve"> Action values under Stage 2 options were calculated similarly, using transition probabilities from Stage 2 actions to terminating reward states.</w:t>
+        <w:t xml:space="preserve"> Action </w:t>
+      </w:r>
+      <w:r>
+        <w:rPr>
+          <w:rFonts w:ascii="Times New Roman" w:hAnsi="Times New Roman" w:cs="Times New Roman"/>
+          <w:sz w:val="24"/>
+          <w:szCs w:val="24"/>
+        </w:rPr>
+        <w:t>selection</w:t>
+      </w:r>
+      <w:r>
+        <w:rPr>
+          <w:rFonts w:ascii="Times New Roman" w:hAnsi="Times New Roman" w:cs="Times New Roman"/>
+          <w:sz w:val="24"/>
+          <w:szCs w:val="24"/>
+        </w:rPr>
+        <w:t xml:space="preserve"> under Stage 2 options </w:t>
+      </w:r>
+      <w:r>
+        <w:rPr>
+          <w:rFonts w:ascii="Times New Roman" w:hAnsi="Times New Roman" w:cs="Times New Roman"/>
+          <w:sz w:val="24"/>
+          <w:szCs w:val="24"/>
+        </w:rPr>
+        <w:t>was</w:t>
+      </w:r>
+      <w:r>
+        <w:rPr>
+          <w:rFonts w:ascii="Times New Roman" w:hAnsi="Times New Roman" w:cs="Times New Roman"/>
+          <w:sz w:val="24"/>
+          <w:szCs w:val="24"/>
+        </w:rPr>
+        <w:t xml:space="preserve"> calculated similarly, using transition probabilities from Stage 2 actions to terminating reward states.</w:t>
       </w:r>
     </w:p>
   </w:footnote>
@@ -8823,7 +9337,7 @@
 </file>
 
 <file path=customXml/itemProps1.xml><?xml version="1.0" encoding="utf-8"?>
-<ds:datastoreItem xmlns:ds="http://schemas.openxmlformats.org/officeDocument/2006/customXml" ds:itemID="{E06AE33E-E330-4F7F-AAFA-C1DB992E8762}">
+<ds:datastoreItem xmlns:ds="http://schemas.openxmlformats.org/officeDocument/2006/customXml" ds:itemID="{07063D00-0B47-44FF-9E09-6C3F06C7B835}">
   <ds:schemaRefs>
     <ds:schemaRef ds:uri="http://schemas.openxmlformats.org/officeDocument/2006/bibliography"/>
   </ds:schemaRefs>

</xml_diff>